<commit_message>
LNS in the ATBD (not finished)
</commit_message>
<xml_diff>
--- a/ATBD/LPD_MS_styles.docx
+++ b/ATBD/LPD_MS_styles.docx
@@ -38,47 +38,17 @@
         <w:pStyle w:val="Encapalament1"/>
         <w:numPr>
           <w:ilvl w:val="0"/>
-          <w:numId w:val="2"/>
+          <w:numId w:val="0"/>
         </w:numPr>
-        <w:rPr>
-          <w:lang w:val="en-GB"/>
-        </w:rPr>
-      </w:pPr>
-      <w:bookmarkStart w:id="0" w:name="introduction"/>
-      <w:bookmarkEnd w:id="0"/>
-      <w:r>
-        <w:rPr>
-          <w:lang w:val="en-GB"/>
-        </w:rPr>
-        <w:t>Introduction</w:t>
-      </w:r>
-    </w:p>
-    <w:p>
-      <w:pPr>
-        <w:pStyle w:val="Normal"/>
-        <w:rPr>
-          <w:lang w:val="en-GB"/>
-        </w:rPr>
-      </w:pPr>
-      <w:r>
-        <w:rPr>
-          <w:lang w:val="en-GB"/>
-        </w:rPr>
-        <w:t xml:space="preserve">Species Distribution Models (SDM) is a widely used tool especially because of the ease of use of several software, such as MaxEnt (Phillips, Anderson, and Schapire 2006) or BIOMOD (Thuiller et al. 2009). Also, </w:t>
-      </w:r>
-      <w:bookmarkStart w:id="1" w:name="_GoBack"/>
-      <w:r>
-        <w:rPr>
-          <w:lang w:val="en-GB"/>
-        </w:rPr>
-        <w:t xml:space="preserve">thanks to the development of the R-programming community, and the free availability of biodiversity data in public repositories like GBIF (cita), SDMs have a growing popularity in the fields of ecology and biodiversity conservation. However, such availability of data </w:t>
-      </w:r>
-      <w:bookmarkEnd w:id="1"/>
-      <w:r>
-        <w:rPr>
-          <w:lang w:val="en-GB"/>
-        </w:rPr>
-        <w:t>is often limited to species presences only (also called occurrences) and with a lack of data in poorly sampled areas. These facts, among others, limit the use of some techniques or algorithms and force to make critical assumptions and choices, which introduce different levels of uncertainty to model predictions (Jarnevich et al 2017). One of the main choices when using pseudo-absences approaches is the delineation of the background area to fit the model, also called “landscape of interest” or “study area” (Elith et al, 2011; Raes, 2012). However, it is not clear how to define its extent. Elith et al (2011), for instance, said that it has to be defined by the ecologist and limited by geographic boundaries or by how far the species can be dispersed. Other authors also included as constraints the interactions with other species or sampling biases in the data set (Jarnevich et al 2017). Despite that, there are still some situations in which it is difficult to define exactly an accurate background area, often due either to the lack of available data or to the limited knowledge of the species biology (e.g. species inhabiting on islands or archipelagos). In addition, it is also common that the study is focused in a country or region. Then the background area is constrained to an artificial or political boundary, although the species distribution might be wider (El-Gabbas &amp; Dormann, 2018). Finally, another difficult situation is when the extent of the species is so big that it makes the computations to fit the model and make predictions highly resource-demanding and time-consuming. These two limitations are particularly important when the study encompasses a big number of species with a large geographic range. Any of these three situations usually lead to fit partial models. Nevertheless, sometimes this does not suppose a reduction of model performance (El-Gabbas &amp; Dormann, 2018). Therefore, the hypothesis here is that there is a minimum background area around the centre of the species distribution (minimum buffer), which characterize well enough the range of environmental conditions needed by the species to survive. Thus, fitting the SDM within this area should be the optimal solution in terms of both quality of the model and time of execution.</w:t>
+        <w:ind w:left="0" w:hanging="0"/>
+        <w:rPr>
+          <w:lang w:val="en-GB"/>
+        </w:rPr>
+      </w:pPr>
+      <w:r>
+        <w:rPr>
+          <w:lang w:val="en-GB"/>
+        </w:rPr>
       </w:r>
     </w:p>
     <w:p>
@@ -92,8 +62,8 @@
           <w:lang w:val="en-GB"/>
         </w:rPr>
       </w:pPr>
-      <w:bookmarkStart w:id="2" w:name="minbar-overview"/>
-      <w:bookmarkEnd w:id="2"/>
+      <w:bookmarkStart w:id="0" w:name="minbar-overview"/>
+      <w:bookmarkEnd w:id="0"/>
       <w:r>
         <w:rPr>
           <w:lang w:val="en-GB"/>
@@ -109,9 +79,7 @@
         </w:rPr>
       </w:pPr>
       <w:r>
-        <w:rPr>
-          <w:lang w:val="en-GB"/>
-        </w:rPr>
+        <w:rPr/>
         <w:t>MinBAR is an R package that aims at (1) defining what is the minimum or optimal background extent necessary to fit good partial SDMs and/or (2) determining if the background area used to fit a partial SDM is reliable enough to extract ecologically relevant conclusions from it.</w:t>
       </w:r>
     </w:p>
@@ -126,8 +94,8 @@
           <w:lang w:val="en-GB"/>
         </w:rPr>
       </w:pPr>
-      <w:bookmarkStart w:id="3" w:name="problem"/>
-      <w:bookmarkEnd w:id="3"/>
+      <w:bookmarkStart w:id="1" w:name="problem"/>
+      <w:bookmarkEnd w:id="1"/>
       <w:r>
         <w:rPr>
           <w:lang w:val="en-GB"/>
@@ -160,8 +128,8 @@
           <w:lang w:val="en-GB"/>
         </w:rPr>
       </w:pPr>
-      <w:bookmarkStart w:id="4" w:name="evaluation-metrics"/>
-      <w:bookmarkEnd w:id="4"/>
+      <w:bookmarkStart w:id="2" w:name="evaluation-metrics"/>
+      <w:bookmarkEnd w:id="2"/>
       <w:r>
         <w:rPr>
           <w:lang w:val="en-GB"/>
@@ -207,8 +175,8 @@
           <w:lang w:val="en-GB"/>
         </w:rPr>
       </w:pPr>
-      <w:bookmarkStart w:id="5" w:name="future-developments"/>
-      <w:bookmarkEnd w:id="5"/>
+      <w:bookmarkStart w:id="3" w:name="future-developments"/>
+      <w:bookmarkEnd w:id="3"/>
       <w:r>
         <w:rPr>
           <w:lang w:val="en-GB"/>
@@ -227,8 +195,8 @@
           <w:lang w:val="en-GB"/>
         </w:rPr>
       </w:pPr>
-      <w:bookmarkStart w:id="6" w:name="implementation-case-studies"/>
-      <w:bookmarkEnd w:id="6"/>
+      <w:bookmarkStart w:id="4" w:name="implementation-case-studies"/>
+      <w:bookmarkEnd w:id="4"/>
       <w:r>
         <w:rPr>
           <w:lang w:val="en-GB"/>
@@ -267,6 +235,22 @@
     </w:p>
     <w:p>
       <w:pPr>
+        <w:pStyle w:val="SourceCode"/>
+        <w:rPr/>
+      </w:pPr>
+      <w:r>
+        <w:rPr/>
+        <w:t>beginCluster(cors2use)   # it uses 'cors2use' cores for parallelizing</w:t>
+        <w:br/>
+        <w:t>yrs &lt;- (nlayers(CycleFraction_rstr) - 4):nlayers(CycleFraction_rstr)</w:t>
+        <w:br/>
+        <w:t>CycleFraction_rstr_average &lt;- clusterR(CycleFraction_rstr, calc, args = list(fun = mean_years_function), export = "yrs")</w:t>
+        <w:br/>
+        <w:t>endCluster()</w:t>
+      </w:r>
+    </w:p>
+    <w:p>
+      <w:pPr>
         <w:pStyle w:val="Encapalament1"/>
         <w:numPr>
           <w:ilvl w:val="0"/>
@@ -276,8 +260,8 @@
           <w:lang w:val="en-GB"/>
         </w:rPr>
       </w:pPr>
-      <w:bookmarkStart w:id="7" w:name="conclusions"/>
-      <w:bookmarkEnd w:id="7"/>
+      <w:bookmarkStart w:id="5" w:name="conclusions"/>
+      <w:bookmarkEnd w:id="5"/>
       <w:r>
         <w:rPr>
           <w:lang w:val="en-GB"/>
@@ -308,8 +292,8 @@
         </w:numPr>
         <w:rPr/>
       </w:pPr>
-      <w:bookmarkStart w:id="8" w:name="r-markdown"/>
-      <w:bookmarkEnd w:id="8"/>
+      <w:bookmarkStart w:id="6" w:name="r-markdown"/>
+      <w:bookmarkEnd w:id="6"/>
       <w:r>
         <w:rPr>
           <w:lang w:val="en-GB"/>
@@ -366,6 +350,7 @@
           <w:p>
             <w:pPr>
               <w:pStyle w:val="Taula1"/>
+              <w:spacing w:before="0" w:after="0"/>
               <w:rPr>
                 <w:b/>
                 <w:b/>
@@ -394,6 +379,7 @@
           <w:p>
             <w:pPr>
               <w:pStyle w:val="Taula1"/>
+              <w:spacing w:before="0" w:after="0"/>
               <w:rPr>
                 <w:b/>
                 <w:b/>
@@ -422,6 +408,7 @@
           <w:p>
             <w:pPr>
               <w:pStyle w:val="Taula1"/>
+              <w:spacing w:before="0" w:after="0"/>
               <w:rPr>
                 <w:b/>
                 <w:b/>
@@ -450,6 +437,7 @@
           <w:p>
             <w:pPr>
               <w:pStyle w:val="Taula1"/>
+              <w:spacing w:before="0" w:after="0"/>
               <w:rPr>
                 <w:b/>
                 <w:b/>
@@ -481,6 +469,7 @@
           <w:p>
             <w:pPr>
               <w:pStyle w:val="Taula1"/>
+              <w:spacing w:before="0" w:after="0"/>
               <w:rPr>
                 <w:lang w:val="en-GB"/>
               </w:rPr>
@@ -508,6 +497,7 @@
           <w:p>
             <w:pPr>
               <w:pStyle w:val="Taula1"/>
+              <w:spacing w:before="0" w:after="0"/>
               <w:rPr>
                 <w:lang w:val="en-GB"/>
               </w:rPr>
@@ -535,6 +525,7 @@
           <w:p>
             <w:pPr>
               <w:pStyle w:val="Taula1"/>
+              <w:spacing w:before="0" w:after="0"/>
               <w:rPr>
                 <w:lang w:val="en-GB"/>
               </w:rPr>
@@ -562,6 +553,7 @@
           <w:p>
             <w:pPr>
               <w:pStyle w:val="Taula1"/>
+              <w:spacing w:before="0" w:after="0"/>
               <w:rPr>
                 <w:lang w:val="en-GB"/>
               </w:rPr>
@@ -592,6 +584,7 @@
           <w:p>
             <w:pPr>
               <w:pStyle w:val="Taula1"/>
+              <w:spacing w:before="0" w:after="0"/>
               <w:rPr>
                 <w:lang w:val="en-GB"/>
               </w:rPr>
@@ -619,6 +612,7 @@
           <w:p>
             <w:pPr>
               <w:pStyle w:val="Taula1"/>
+              <w:spacing w:before="0" w:after="0"/>
               <w:rPr>
                 <w:lang w:val="en-GB"/>
               </w:rPr>
@@ -646,6 +640,7 @@
           <w:p>
             <w:pPr>
               <w:pStyle w:val="Taula1"/>
+              <w:spacing w:before="0" w:after="0"/>
               <w:rPr>
                 <w:lang w:val="en-GB"/>
               </w:rPr>
@@ -673,6 +668,7 @@
           <w:p>
             <w:pPr>
               <w:pStyle w:val="Taula1"/>
+              <w:spacing w:before="0" w:after="0"/>
               <w:rPr>
                 <w:lang w:val="en-GB"/>
               </w:rPr>
@@ -722,8 +718,8 @@
           <w:lang w:val="en-GB"/>
         </w:rPr>
       </w:pPr>
-      <w:bookmarkStart w:id="9" w:name="including-plots"/>
-      <w:bookmarkEnd w:id="9"/>
+      <w:bookmarkStart w:id="7" w:name="including-plots"/>
+      <w:bookmarkEnd w:id="7"/>
       <w:r>
         <w:rPr>
           <w:lang w:val="en-GB"/>
@@ -802,21 +798,7 @@
         <w:rPr>
           <w:lang w:val="en-GB"/>
         </w:rPr>
-        <w:t xml:space="preserve">Note that the </w:t>
-      </w:r>
-      <w:r>
-        <w:rPr>
-          <w:rStyle w:val="VerbatimChar"/>
-          <w:rFonts w:cs="Times New Roman"/>
-          <w:lang w:val="en-GB"/>
-        </w:rPr>
-        <w:t>echo = FALSE</w:t>
-      </w:r>
-      <w:r>
-        <w:rPr>
-          <w:lang w:val="en-GB"/>
-        </w:rPr>
-        <w:t xml:space="preserve"> parameter was added to the code chunk to prevent printing of the R code that generated the plot.</w:t>
+        <w:t>Note that was added to the code chunk to prevent printing of the R code that generated the plot.</w:t>
       </w:r>
     </w:p>
     <w:p>
@@ -950,8 +932,8 @@
           <w:lang w:val="en-GB"/>
         </w:rPr>
       </w:pPr>
-      <w:bookmarkStart w:id="10" w:name="references"/>
-      <w:bookmarkEnd w:id="10"/>
+      <w:bookmarkStart w:id="8" w:name="references"/>
+      <w:bookmarkEnd w:id="8"/>
       <w:r>
         <w:rPr>
           <w:lang w:val="en-GB"/>
@@ -1073,7 +1055,7 @@
       <mc:AlternateContent>
         <mc:Choice Requires="wps">
           <w:drawing>
-            <wp:anchor behindDoc="1" distT="0" distB="0" distL="0" distR="0" simplePos="0" locked="0" layoutInCell="1" allowOverlap="1" relativeHeight="12">
+            <wp:anchor behindDoc="1" distT="0" distB="0" distL="0" distR="0" simplePos="0" locked="0" layoutInCell="1" allowOverlap="1" relativeHeight="11">
               <wp:simplePos x="0" y="0"/>
               <wp:positionH relativeFrom="margin">
                 <wp:align>right</wp:align>
@@ -1081,7 +1063,7 @@
               <wp:positionV relativeFrom="paragraph">
                 <wp:posOffset>635</wp:posOffset>
               </wp:positionV>
-              <wp:extent cx="154305" cy="174625"/>
+              <wp:extent cx="157480" cy="174625"/>
               <wp:effectExtent l="0" t="0" r="0" b="0"/>
               <wp:wrapSquare wrapText="largest"/>
               <wp:docPr id="2" name="Marc1"/>
@@ -1092,7 +1074,7 @@
                     <wps:spPr>
                       <a:xfrm>
                         <a:off x="0" y="0"/>
-                        <a:ext cx="153720" cy="173880"/>
+                        <a:ext cx="156960" cy="173880"/>
                       </a:xfrm>
                       <a:prstGeom prst="rect">
                         <a:avLst/>
@@ -1138,7 +1120,7 @@
                             <w:rPr>
                               <w:rStyle w:val="Pagenumber"/>
                             </w:rPr>
-                            <w:t>10</w:t>
+                            <w:t>9</w:t>
                           </w:r>
                           <w:r>
                             <w:rPr>
@@ -1160,7 +1142,7 @@
         </mc:Choice>
         <mc:Fallback>
           <w:pict>
-            <v:rect id="shape_0" ID="Marc1" stroked="f" style="position:absolute;margin-left:419.85pt;margin-top:0.05pt;width:12.05pt;height:13.65pt;mso-position-horizontal:right;mso-position-horizontal-relative:margin">
+            <v:rect id="shape_0" ID="Marc1" stroked="f" style="position:absolute;margin-left:419.6pt;margin-top:0.05pt;width:12.3pt;height:13.65pt;mso-position-horizontal:right;mso-position-horizontal-relative:margin">
               <w10:wrap type="square"/>
               <v:fill o:detectmouseclick="t" on="false"/>
               <v:stroke color="#3465a4" joinstyle="round" endcap="flat"/>
@@ -1194,7 +1176,7 @@
                       <w:rPr>
                         <w:rStyle w:val="Pagenumber"/>
                       </w:rPr>
-                      <w:t>10</w:t>
+                      <w:t>9</w:t>
                     </w:r>
                     <w:r>
                       <w:rPr>
@@ -1756,6 +1738,7 @@
   </w:latentStyles>
   <w:style w:type="paragraph" w:styleId="Normal" w:default="1">
     <w:name w:val="Normal"/>
+    <w:autoRedefine/>
     <w:qFormat/>
     <w:rsid w:val="00ec34d0"/>
     <w:pPr>
@@ -1770,7 +1753,7 @@
       <w:kern w:val="0"/>
       <w:sz w:val="24"/>
       <w:szCs w:val="24"/>
-      <w:lang w:val="en-US" w:eastAsia="en-US" w:bidi="ar-SA"/>
+      <w:lang w:val="en-GB" w:eastAsia="en-US" w:bidi="ar-SA"/>
     </w:rPr>
   </w:style>
   <w:style w:type="paragraph" w:styleId="Encapalament1">
@@ -2497,6 +2480,51 @@
       <w:lang w:val="en-GB"/>
     </w:rPr>
   </w:style>
+  <w:style w:type="character" w:styleId="ListLabel4">
+    <w:name w:val="ListLabel 4"/>
+    <w:qFormat/>
+    <w:rPr>
+      <w:rFonts w:cs="Times New Roman"/>
+      <w:color w:val="auto"/>
+      <w:lang w:val="en-GB"/>
+    </w:rPr>
+  </w:style>
+  <w:style w:type="character" w:styleId="ListLabel5">
+    <w:name w:val="ListLabel 5"/>
+    <w:qFormat/>
+    <w:rPr>
+      <w:rFonts w:cs="Times New Roman"/>
+      <w:color w:val="auto"/>
+      <w:lang w:val="en-GB"/>
+    </w:rPr>
+  </w:style>
+  <w:style w:type="character" w:styleId="ListLabel6">
+    <w:name w:val="ListLabel 6"/>
+    <w:qFormat/>
+    <w:rPr>
+      <w:rFonts w:cs="Times New Roman"/>
+      <w:color w:val="auto"/>
+      <w:lang w:val="en-GB"/>
+    </w:rPr>
+  </w:style>
+  <w:style w:type="character" w:styleId="ListLabel7">
+    <w:name w:val="ListLabel 7"/>
+    <w:qFormat/>
+    <w:rPr>
+      <w:rFonts w:cs="Times New Roman"/>
+      <w:color w:val="auto"/>
+      <w:lang w:val="en-GB"/>
+    </w:rPr>
+  </w:style>
+  <w:style w:type="character" w:styleId="ListLabel8">
+    <w:name w:val="ListLabel 8"/>
+    <w:qFormat/>
+    <w:rPr>
+      <w:rFonts w:cs="Times New Roman"/>
+      <w:color w:val="auto"/>
+      <w:lang w:val="en-GB"/>
+    </w:rPr>
+  </w:style>
   <w:style w:type="paragraph" w:styleId="Encapalament">
     <w:name w:val="Encapçalament"/>
     <w:basedOn w:val="Normal"/>
@@ -2515,9 +2543,11 @@
   <w:style w:type="paragraph" w:styleId="Cosdeltext">
     <w:name w:val="Body Text"/>
     <w:basedOn w:val="Normal"/>
+    <w:autoRedefine/>
     <w:qFormat/>
     <w:pPr>
       <w:spacing w:before="180" w:after="180"/>
+      <w:jc w:val="left"/>
     </w:pPr>
     <w:rPr/>
   </w:style>
@@ -2768,6 +2798,20 @@
       <w:sz w:val="22"/>
     </w:rPr>
   </w:style>
+  <w:style w:type="paragraph" w:styleId="Contingutdelataula">
+    <w:name w:val="Contingut de la taula"/>
+    <w:basedOn w:val="Normal"/>
+    <w:autoRedefine/>
+    <w:qFormat/>
+    <w:pPr>
+      <w:suppressLineNumbers/>
+      <w:spacing w:lineRule="auto" w:line="240" w:before="0" w:after="0"/>
+      <w:jc w:val="center"/>
+    </w:pPr>
+    <w:rPr>
+      <w:sz w:val="22"/>
+    </w:rPr>
+  </w:style>
   <w:style w:type="paragraph" w:styleId="Figura" w:customStyle="1">
     <w:name w:val="Figura"/>
     <w:basedOn w:val="Normal"/>
@@ -2814,11 +2858,18 @@
     <w:name w:val="Source Code"/>
     <w:basedOn w:val="Normal"/>
     <w:link w:val="VerbatimChar"/>
+    <w:autoRedefine/>
     <w:qFormat/>
     <w:pPr>
       <w:shd w:val="clear" w:color="auto" w:fill="F8F8F8"/>
-    </w:pPr>
-    <w:rPr/>
+      <w:spacing w:lineRule="auto" w:line="240" w:before="0" w:after="0"/>
+      <w:ind w:left="340" w:right="340" w:hanging="0"/>
+      <w:jc w:val="left"/>
+    </w:pPr>
+    <w:rPr>
+      <w:rFonts w:ascii="Times New Roman" w:hAnsi="Times New Roman"/>
+      <w:sz w:val="22"/>
+    </w:rPr>
   </w:style>
   <w:style w:type="paragraph" w:styleId="BalloonText">
     <w:name w:val="Balloon Text"/>
@@ -2843,7 +2894,7 @@
     <w:pPr>
       <w:suppressLineNumbers/>
       <w:tabs>
-        <w:tab w:val="clear" w:pos="720"/>
+        <w:tab w:val="clear" w:pos="643"/>
         <w:tab w:val="center" w:pos="4320" w:leader="none"/>
         <w:tab w:val="right" w:pos="8640" w:leader="none"/>
       </w:tabs>
@@ -2864,26 +2915,12 @@
     <w:pPr>
       <w:suppressLineNumbers/>
       <w:tabs>
-        <w:tab w:val="clear" w:pos="720"/>
+        <w:tab w:val="clear" w:pos="643"/>
         <w:tab w:val="center" w:pos="4320" w:leader="none"/>
         <w:tab w:val="right" w:pos="8640" w:leader="none"/>
       </w:tabs>
     </w:pPr>
     <w:rPr/>
-  </w:style>
-  <w:style w:type="paragraph" w:styleId="Contingutdelataula">
-    <w:name w:val="Contingut de la taula"/>
-    <w:basedOn w:val="Normal"/>
-    <w:autoRedefine/>
-    <w:qFormat/>
-    <w:pPr>
-      <w:suppressLineNumbers/>
-      <w:spacing w:lineRule="auto" w:line="240" w:before="0" w:after="0"/>
-      <w:jc w:val="center"/>
-    </w:pPr>
-    <w:rPr>
-      <w:sz w:val="22"/>
-    </w:rPr>
   </w:style>
   <w:style w:type="paragraph" w:styleId="Encapalamentdelataula">
     <w:name w:val="Encapçalament de la taula"/>

</xml_diff>

<commit_message>
EFTs in ATBD (finished)
</commit_message>
<xml_diff>
--- a/ATBD/LPD_MS_styles.docx
+++ b/ATBD/LPD_MS_styles.docx
@@ -73,7 +73,7 @@
     </w:p>
     <w:p>
       <w:pPr>
-        <w:pStyle w:val="Normal"/>
+        <w:pStyle w:val="Cosdeltext"/>
         <w:rPr>
           <w:lang w:val="en-GB"/>
         </w:rPr>
@@ -105,15 +105,13 @@
     </w:p>
     <w:p>
       <w:pPr>
-        <w:pStyle w:val="Normal"/>
-        <w:rPr>
-          <w:lang w:val="en-GB"/>
-        </w:rPr>
-      </w:pPr>
-      <w:r>
-        <w:rPr>
-          <w:lang w:val="en-GB"/>
-        </w:rPr>
+        <w:pStyle w:val="Cosdeltext"/>
+        <w:rPr>
+          <w:lang w:val="en-GB"/>
+        </w:rPr>
+      </w:pPr>
+      <w:r>
+        <w:rPr/>
         <w:t>On the one hand, fitting partial SDMs might lead to underestimated predictions of species’ distribution or to biased descriptions of their niches (Sanchez-Fernandez et al, 2011). On the other hand, making model calibrations and predictions of species with a large geographic range can demand a huge amount of computer resources in terms of time and memory. To solve these problems, the idea behind the MinBAR package is to sequentially fit several concentric SDMs, with different diameter each (i.e. buffers), from the centre of the species distribution to the periphery, until a satisfactory model is reached.</w:t>
       </w:r>
     </w:p>
@@ -139,7 +137,7 @@
     </w:p>
     <w:p>
       <w:pPr>
-        <w:pStyle w:val="Normal"/>
+        <w:pStyle w:val="Cosdeltext"/>
         <w:rPr>
           <w:lang w:val="en-GB"/>
         </w:rPr>
@@ -206,7 +204,7 @@
     </w:p>
     <w:p>
       <w:pPr>
-        <w:pStyle w:val="Normal"/>
+        <w:pStyle w:val="Cosdeltext"/>
         <w:rPr/>
       </w:pPr>
       <w:r>
@@ -254,33 +252,17 @@
         <w:pStyle w:val="Encapalament1"/>
         <w:numPr>
           <w:ilvl w:val="0"/>
-          <w:numId w:val="2"/>
+          <w:numId w:val="0"/>
         </w:numPr>
-        <w:rPr>
-          <w:lang w:val="en-GB"/>
-        </w:rPr>
-      </w:pPr>
-      <w:bookmarkStart w:id="5" w:name="conclusions"/>
-      <w:bookmarkEnd w:id="5"/>
-      <w:r>
-        <w:rPr>
-          <w:lang w:val="en-GB"/>
-        </w:rPr>
-        <w:t>Conclusions</w:t>
-      </w:r>
-    </w:p>
-    <w:p>
-      <w:pPr>
-        <w:pStyle w:val="Normal"/>
-        <w:rPr>
-          <w:lang w:val="en-GB"/>
-        </w:rPr>
-      </w:pPr>
-      <w:r>
-        <w:rPr>
-          <w:lang w:val="en-GB"/>
-        </w:rPr>
-        <w:t>The package MinBAR has been developed, so far, to work with MaxEnt. It includes the Boyce Index as a main evaluator of the models predictive performance. In coming versions, however, it would be interesting to include other threshold-dependent evaluators based on sensitivity and specificity, as well as the option to pass arguments to the maxent() function, or to decide the centre from where to start delimiting buffers for modelling. In addition, the inclusion of an index that would take into account at the same time the accuracy in the training area and after transferring to further areas, such as the one described by Duque-Lazo et al. (2016), might also be quite useful for the users. Furthermore, the implementation of other algorithms and modelling techniques would be highly convenient. In conclusion, delimiting the background area can strongly affect the results of SDMs (Acevedo et al, 2012). However, it is generally difficult to define it accurately because the biological information required is often incomplete or unavailable (Anderson &amp; Raza, 2010; Barve et al., 2011). In both case studies presented in this document it can be seen how the model including the presences from all the species distribution does not always perform the best. Therefore, here I present a methodology to help modellers to objectively define an optimal solution.</w:t>
+        <w:ind w:left="0" w:hanging="0"/>
+        <w:rPr>
+          <w:lang w:val="en-GB"/>
+        </w:rPr>
+      </w:pPr>
+      <w:r>
+        <w:rPr>
+          <w:lang w:val="en-GB"/>
+        </w:rPr>
       </w:r>
     </w:p>
     <w:p>
@@ -292,8 +274,8 @@
         </w:numPr>
         <w:rPr/>
       </w:pPr>
-      <w:bookmarkStart w:id="6" w:name="r-markdown"/>
-      <w:bookmarkEnd w:id="6"/>
+      <w:bookmarkStart w:id="5" w:name="r-markdown"/>
+      <w:bookmarkEnd w:id="5"/>
       <w:r>
         <w:rPr>
           <w:lang w:val="en-GB"/>
@@ -718,8 +700,8 @@
           <w:lang w:val="en-GB"/>
         </w:rPr>
       </w:pPr>
-      <w:bookmarkStart w:id="7" w:name="including-plots"/>
-      <w:bookmarkEnd w:id="7"/>
+      <w:bookmarkStart w:id="6" w:name="including-plots"/>
+      <w:bookmarkEnd w:id="6"/>
       <w:r>
         <w:rPr>
           <w:lang w:val="en-GB"/>
@@ -729,15 +711,13 @@
     </w:p>
     <w:p>
       <w:pPr>
-        <w:pStyle w:val="Normal"/>
-        <w:rPr>
-          <w:lang w:val="en-GB"/>
-        </w:rPr>
-      </w:pPr>
-      <w:r>
-        <w:rPr>
-          <w:lang w:val="en-GB"/>
-        </w:rPr>
+        <w:pStyle w:val="Cosdeltext"/>
+        <w:rPr>
+          <w:lang w:val="en-GB"/>
+        </w:rPr>
+      </w:pPr>
+      <w:r>
+        <w:rPr/>
         <w:t>You can also embed plots, for example:</w:t>
       </w:r>
     </w:p>
@@ -932,8 +912,8 @@
           <w:lang w:val="en-GB"/>
         </w:rPr>
       </w:pPr>
-      <w:bookmarkStart w:id="8" w:name="references"/>
-      <w:bookmarkEnd w:id="8"/>
+      <w:bookmarkStart w:id="7" w:name="references"/>
+      <w:bookmarkEnd w:id="7"/>
       <w:r>
         <w:rPr>
           <w:lang w:val="en-GB"/>
@@ -1055,7 +1035,7 @@
       <mc:AlternateContent>
         <mc:Choice Requires="wps">
           <w:drawing>
-            <wp:anchor behindDoc="1" distT="0" distB="0" distL="0" distR="0" simplePos="0" locked="0" layoutInCell="1" allowOverlap="1" relativeHeight="11">
+            <wp:anchor behindDoc="1" distT="0" distB="0" distL="0" distR="0" simplePos="0" locked="0" layoutInCell="1" allowOverlap="1" relativeHeight="10">
               <wp:simplePos x="0" y="0"/>
               <wp:positionH relativeFrom="margin">
                 <wp:align>right</wp:align>
@@ -1063,7 +1043,7 @@
               <wp:positionV relativeFrom="paragraph">
                 <wp:posOffset>635</wp:posOffset>
               </wp:positionV>
-              <wp:extent cx="157480" cy="174625"/>
+              <wp:extent cx="160020" cy="174625"/>
               <wp:effectExtent l="0" t="0" r="0" b="0"/>
               <wp:wrapSquare wrapText="largest"/>
               <wp:docPr id="2" name="Marc1"/>
@@ -1074,7 +1054,7 @@
                     <wps:spPr>
                       <a:xfrm>
                         <a:off x="0" y="0"/>
-                        <a:ext cx="156960" cy="173880"/>
+                        <a:ext cx="159480" cy="173880"/>
                       </a:xfrm>
                       <a:prstGeom prst="rect">
                         <a:avLst/>
@@ -1120,7 +1100,7 @@
                             <w:rPr>
                               <w:rStyle w:val="Pagenumber"/>
                             </w:rPr>
-                            <w:t>9</w:t>
+                            <w:t>8</w:t>
                           </w:r>
                           <w:r>
                             <w:rPr>
@@ -1142,7 +1122,7 @@
         </mc:Choice>
         <mc:Fallback>
           <w:pict>
-            <v:rect id="shape_0" ID="Marc1" stroked="f" style="position:absolute;margin-left:419.6pt;margin-top:0.05pt;width:12.3pt;height:13.65pt;mso-position-horizontal:right;mso-position-horizontal-relative:margin">
+            <v:rect id="shape_0" ID="Marc1" stroked="f" style="position:absolute;margin-left:419.4pt;margin-top:0.05pt;width:12.5pt;height:13.65pt;mso-position-horizontal:right;mso-position-horizontal-relative:margin">
               <w10:wrap type="square"/>
               <v:fill o:detectmouseclick="t" on="false"/>
               <v:stroke color="#3465a4" joinstyle="round" endcap="flat"/>
@@ -1176,7 +1156,7 @@
                       <w:rPr>
                         <w:rStyle w:val="Pagenumber"/>
                       </w:rPr>
-                      <w:t>9</w:t>
+                      <w:t>8</w:t>
                     </w:r>
                     <w:r>
                       <w:rPr>
@@ -2525,6 +2505,42 @@
       <w:lang w:val="en-GB"/>
     </w:rPr>
   </w:style>
+  <w:style w:type="character" w:styleId="ListLabel9">
+    <w:name w:val="ListLabel 9"/>
+    <w:qFormat/>
+    <w:rPr>
+      <w:rFonts w:cs="Times New Roman"/>
+      <w:color w:val="auto"/>
+      <w:lang w:val="en-GB"/>
+    </w:rPr>
+  </w:style>
+  <w:style w:type="character" w:styleId="ListLabel10">
+    <w:name w:val="ListLabel 10"/>
+    <w:qFormat/>
+    <w:rPr>
+      <w:rFonts w:cs="Times New Roman"/>
+      <w:color w:val="auto"/>
+      <w:lang w:val="en-GB"/>
+    </w:rPr>
+  </w:style>
+  <w:style w:type="character" w:styleId="ListLabel11">
+    <w:name w:val="ListLabel 11"/>
+    <w:qFormat/>
+    <w:rPr>
+      <w:rFonts w:cs="Times New Roman"/>
+      <w:color w:val="auto"/>
+      <w:lang w:val="en-GB"/>
+    </w:rPr>
+  </w:style>
+  <w:style w:type="character" w:styleId="ListLabel12">
+    <w:name w:val="ListLabel 12"/>
+    <w:qFormat/>
+    <w:rPr>
+      <w:rFonts w:cs="Times New Roman"/>
+      <w:color w:val="auto"/>
+      <w:lang w:val="en-GB"/>
+    </w:rPr>
+  </w:style>
   <w:style w:type="paragraph" w:styleId="Encapalament">
     <w:name w:val="Encapçalament"/>
     <w:basedOn w:val="Normal"/>
@@ -2862,13 +2878,13 @@
     <w:qFormat/>
     <w:pPr>
       <w:shd w:val="clear" w:color="auto" w:fill="F8F8F8"/>
-      <w:spacing w:lineRule="auto" w:line="240" w:before="0" w:after="0"/>
-      <w:ind w:left="340" w:right="340" w:hanging="0"/>
+      <w:spacing w:lineRule="auto" w:line="240" w:before="170" w:after="170"/>
+      <w:ind w:left="283" w:right="340" w:hanging="0"/>
       <w:jc w:val="left"/>
     </w:pPr>
     <w:rPr>
-      <w:rFonts w:ascii="Times New Roman" w:hAnsi="Times New Roman"/>
-      <w:sz w:val="22"/>
+      <w:rFonts w:ascii="Andale Mono" w:hAnsi="Andale Mono"/>
+      <w:sz w:val="20"/>
     </w:rPr>
   </w:style>
   <w:style w:type="paragraph" w:styleId="BalloonText">

</xml_diff>

<commit_message>
ATBD: data preparation and some format
</commit_message>
<xml_diff>
--- a/ATBD/LPD_MS_styles.docx
+++ b/ATBD/LPD_MS_styles.docx
@@ -1043,7 +1043,7 @@
               <wp:positionV relativeFrom="paragraph">
                 <wp:posOffset>635</wp:posOffset>
               </wp:positionV>
-              <wp:extent cx="160020" cy="174625"/>
+              <wp:extent cx="160655" cy="174625"/>
               <wp:effectExtent l="0" t="0" r="0" b="0"/>
               <wp:wrapSquare wrapText="largest"/>
               <wp:docPr id="2" name="Marc1"/>
@@ -1054,7 +1054,7 @@
                     <wps:spPr>
                       <a:xfrm>
                         <a:off x="0" y="0"/>
-                        <a:ext cx="159480" cy="173880"/>
+                        <a:ext cx="160200" cy="173880"/>
                       </a:xfrm>
                       <a:prstGeom prst="rect">
                         <a:avLst/>
@@ -1122,7 +1122,7 @@
         </mc:Choice>
         <mc:Fallback>
           <w:pict>
-            <v:rect id="shape_0" ID="Marc1" stroked="f" style="position:absolute;margin-left:419.4pt;margin-top:0.05pt;width:12.5pt;height:13.65pt;mso-position-horizontal:right;mso-position-horizontal-relative:margin">
+            <v:rect id="shape_0" ID="Marc1" stroked="f" style="position:absolute;margin-left:419.35pt;margin-top:0.05pt;width:12.55pt;height:13.65pt;mso-position-horizontal:right;mso-position-horizontal-relative:margin">
               <w10:wrap type="square"/>
               <v:fill o:detectmouseclick="t" on="false"/>
               <v:stroke color="#3465a4" joinstyle="round" endcap="flat"/>
@@ -2541,6 +2541,15 @@
       <w:lang w:val="en-GB"/>
     </w:rPr>
   </w:style>
+  <w:style w:type="character" w:styleId="ListLabel13">
+    <w:name w:val="ListLabel 13"/>
+    <w:qFormat/>
+    <w:rPr>
+      <w:rFonts w:cs="Times New Roman"/>
+      <w:color w:val="auto"/>
+      <w:lang w:val="en-GB"/>
+    </w:rPr>
+  </w:style>
   <w:style w:type="paragraph" w:styleId="Encapalament">
     <w:name w:val="Encapçalament"/>
     <w:basedOn w:val="Normal"/>
@@ -2682,12 +2691,14 @@
   <w:style w:type="paragraph" w:styleId="Date">
     <w:name w:val="Date"/>
     <w:next w:val="Cosdeltext"/>
+    <w:autoRedefine/>
     <w:qFormat/>
     <w:pPr>
       <w:keepNext w:val="true"/>
       <w:keepLines/>
       <w:widowControl/>
       <w:bidi w:val="0"/>
+      <w:spacing w:before="567" w:after="567"/>
       <w:jc w:val="center"/>
     </w:pPr>
     <w:rPr>

</xml_diff>

<commit_message>
atbd: little modifications in BaseLine levels
</commit_message>
<xml_diff>
--- a/ATBD/LPD_MS_styles.docx
+++ b/ATBD/LPD_MS_styles.docx
@@ -331,8 +331,9 @@
           </w:tcPr>
           <w:p>
             <w:pPr>
-              <w:pStyle w:val="Taula1"/>
-              <w:spacing w:before="0" w:after="0"/>
+              <w:pStyle w:val="Compact"/>
+              <w:spacing w:lineRule="auto" w:line="240" w:before="36" w:after="36"/>
+              <w:jc w:val="center"/>
               <w:rPr>
                 <w:b/>
                 <w:b/>
@@ -360,8 +361,9 @@
           </w:tcPr>
           <w:p>
             <w:pPr>
-              <w:pStyle w:val="Taula1"/>
-              <w:spacing w:before="0" w:after="0"/>
+              <w:pStyle w:val="Compact"/>
+              <w:spacing w:lineRule="auto" w:line="240" w:before="36" w:after="36"/>
+              <w:jc w:val="center"/>
               <w:rPr>
                 <w:b/>
                 <w:b/>
@@ -389,8 +391,9 @@
           </w:tcPr>
           <w:p>
             <w:pPr>
-              <w:pStyle w:val="Taula1"/>
-              <w:spacing w:before="0" w:after="0"/>
+              <w:pStyle w:val="Compact"/>
+              <w:spacing w:lineRule="auto" w:line="240" w:before="36" w:after="36"/>
+              <w:jc w:val="center"/>
               <w:rPr>
                 <w:b/>
                 <w:b/>
@@ -418,8 +421,9 @@
           </w:tcPr>
           <w:p>
             <w:pPr>
-              <w:pStyle w:val="Taula1"/>
-              <w:spacing w:before="0" w:after="0"/>
+              <w:pStyle w:val="Compact"/>
+              <w:spacing w:lineRule="auto" w:line="240" w:before="36" w:after="36"/>
+              <w:jc w:val="center"/>
               <w:rPr>
                 <w:b/>
                 <w:b/>
@@ -450,8 +454,9 @@
           </w:tcPr>
           <w:p>
             <w:pPr>
-              <w:pStyle w:val="Taula1"/>
-              <w:spacing w:before="0" w:after="0"/>
+              <w:pStyle w:val="Compact"/>
+              <w:spacing w:lineRule="auto" w:line="240" w:before="36" w:after="36"/>
+              <w:jc w:val="center"/>
               <w:rPr>
                 <w:lang w:val="en-GB"/>
               </w:rPr>
@@ -478,8 +483,9 @@
           </w:tcPr>
           <w:p>
             <w:pPr>
-              <w:pStyle w:val="Taula1"/>
-              <w:spacing w:before="0" w:after="0"/>
+              <w:pStyle w:val="Compact"/>
+              <w:spacing w:lineRule="auto" w:line="240" w:before="36" w:after="36"/>
+              <w:jc w:val="center"/>
               <w:rPr>
                 <w:lang w:val="en-GB"/>
               </w:rPr>
@@ -506,8 +512,9 @@
           </w:tcPr>
           <w:p>
             <w:pPr>
-              <w:pStyle w:val="Taula1"/>
-              <w:spacing w:before="0" w:after="0"/>
+              <w:pStyle w:val="Compact"/>
+              <w:spacing w:lineRule="auto" w:line="240" w:before="36" w:after="36"/>
+              <w:jc w:val="center"/>
               <w:rPr>
                 <w:lang w:val="en-GB"/>
               </w:rPr>
@@ -534,8 +541,9 @@
           </w:tcPr>
           <w:p>
             <w:pPr>
-              <w:pStyle w:val="Taula1"/>
-              <w:spacing w:before="0" w:after="0"/>
+              <w:pStyle w:val="Compact"/>
+              <w:spacing w:lineRule="auto" w:line="240" w:before="36" w:after="36"/>
+              <w:jc w:val="center"/>
               <w:rPr>
                 <w:lang w:val="en-GB"/>
               </w:rPr>
@@ -565,8 +573,9 @@
           </w:tcPr>
           <w:p>
             <w:pPr>
-              <w:pStyle w:val="Taula1"/>
-              <w:spacing w:before="0" w:after="0"/>
+              <w:pStyle w:val="Compact"/>
+              <w:spacing w:lineRule="auto" w:line="240" w:before="36" w:after="36"/>
+              <w:jc w:val="center"/>
               <w:rPr>
                 <w:lang w:val="en-GB"/>
               </w:rPr>
@@ -593,8 +602,9 @@
           </w:tcPr>
           <w:p>
             <w:pPr>
-              <w:pStyle w:val="Taula1"/>
-              <w:spacing w:before="0" w:after="0"/>
+              <w:pStyle w:val="Compact"/>
+              <w:spacing w:lineRule="auto" w:line="240" w:before="36" w:after="36"/>
+              <w:jc w:val="center"/>
               <w:rPr>
                 <w:lang w:val="en-GB"/>
               </w:rPr>
@@ -621,8 +631,9 @@
           </w:tcPr>
           <w:p>
             <w:pPr>
-              <w:pStyle w:val="Taula1"/>
-              <w:spacing w:before="0" w:after="0"/>
+              <w:pStyle w:val="Compact"/>
+              <w:spacing w:lineRule="auto" w:line="240" w:before="36" w:after="36"/>
+              <w:jc w:val="center"/>
               <w:rPr>
                 <w:lang w:val="en-GB"/>
               </w:rPr>
@@ -649,8 +660,9 @@
           </w:tcPr>
           <w:p>
             <w:pPr>
-              <w:pStyle w:val="Taula1"/>
-              <w:spacing w:before="0" w:after="0"/>
+              <w:pStyle w:val="Compact"/>
+              <w:spacing w:lineRule="auto" w:line="240" w:before="36" w:after="36"/>
+              <w:jc w:val="center"/>
               <w:rPr>
                 <w:lang w:val="en-GB"/>
               </w:rPr>
@@ -1043,7 +1055,7 @@
               <wp:positionV relativeFrom="paragraph">
                 <wp:posOffset>635</wp:posOffset>
               </wp:positionV>
-              <wp:extent cx="160655" cy="174625"/>
+              <wp:extent cx="161925" cy="174625"/>
               <wp:effectExtent l="0" t="0" r="0" b="0"/>
               <wp:wrapSquare wrapText="largest"/>
               <wp:docPr id="2" name="Marc1"/>
@@ -1054,7 +1066,7 @@
                     <wps:spPr>
                       <a:xfrm>
                         <a:off x="0" y="0"/>
-                        <a:ext cx="160200" cy="173880"/>
+                        <a:ext cx="161280" cy="173880"/>
                       </a:xfrm>
                       <a:prstGeom prst="rect">
                         <a:avLst/>
@@ -1122,7 +1134,7 @@
         </mc:Choice>
         <mc:Fallback>
           <w:pict>
-            <v:rect id="shape_0" ID="Marc1" stroked="f" style="position:absolute;margin-left:419.35pt;margin-top:0.05pt;width:12.55pt;height:13.65pt;mso-position-horizontal:right;mso-position-horizontal-relative:margin">
+            <v:rect id="shape_0" ID="Marc1" stroked="f" style="position:absolute;margin-left:419.25pt;margin-top:0.05pt;width:12.65pt;height:13.65pt;mso-position-horizontal:right;mso-position-horizontal-relative:margin">
               <w10:wrap type="square"/>
               <v:fill o:detectmouseclick="t" on="false"/>
               <v:stroke color="#3465a4" joinstyle="round" endcap="flat"/>
@@ -2550,6 +2562,24 @@
       <w:lang w:val="en-GB"/>
     </w:rPr>
   </w:style>
+  <w:style w:type="character" w:styleId="ListLabel14">
+    <w:name w:val="ListLabel 14"/>
+    <w:qFormat/>
+    <w:rPr>
+      <w:rFonts w:cs="Times New Roman"/>
+      <w:color w:val="auto"/>
+      <w:lang w:val="en-GB"/>
+    </w:rPr>
+  </w:style>
+  <w:style w:type="character" w:styleId="ListLabel15">
+    <w:name w:val="ListLabel 15"/>
+    <w:qFormat/>
+    <w:rPr>
+      <w:rFonts w:cs="Times New Roman"/>
+      <w:color w:val="auto"/>
+      <w:lang w:val="en-GB"/>
+    </w:rPr>
+  </w:style>
   <w:style w:type="paragraph" w:styleId="Encapalament">
     <w:name w:val="Encapçalament"/>
     <w:basedOn w:val="Normal"/>
@@ -2630,7 +2660,8 @@
     <w:basedOn w:val="Cosdeltext"/>
     <w:qFormat/>
     <w:pPr>
-      <w:spacing w:before="36" w:after="36"/>
+      <w:spacing w:lineRule="auto" w:line="240" w:before="36" w:after="36"/>
+      <w:jc w:val="center"/>
     </w:pPr>
     <w:rPr/>
   </w:style>

</xml_diff>